<commit_message>
to complete added added
</commit_message>
<xml_diff>
--- a/cheat1.docx
+++ b/cheat1.docx
@@ -1266,8 +1266,25 @@
       <w:r>
         <w:rPr>
           <w:rFonts w:ascii="Constantia" w:hAnsi="Constantia"/>
+          <w:b/>
+          <w:bCs/>
+          <w:sz w:val="24"/>
+          <w:szCs w:val="22"/>
+          <w:u w:val="single"/>
         </w:rPr>
-        <w:t xml:space="preserve"> </w:t>
+        <w:t>Use &lt;climits&gt; header file</w:t>
+      </w:r>
+      <w:r>
+        <w:rPr>
+          <w:rFonts w:ascii="Constantia" w:hAnsi="Constantia"/>
+        </w:rPr>
+        <w:t xml:space="preserve">: </w:t>
+      </w:r>
+      <w:r>
+        <w:rPr>
+          <w:rFonts w:ascii="Constantia" w:hAnsi="Constantia"/>
+        </w:rPr>
+        <w:t>This header defines constants with the limits of fundamental integral types for the specific system</w:t>
       </w:r>
     </w:p>
     <w:p>
@@ -2218,7 +2235,6 @@
           <w:b/>
           <w:bCs/>
         </w:rPr>
-        <w:lastRenderedPageBreak/>
         <w:t>Containers</w:t>
       </w:r>
     </w:p>
@@ -28478,72 +28494,24 @@
                 <w:b w:val="0"/>
                 <w:bCs w:val="0"/>
               </w:rPr>
-              <w:t>unordered_</w:t>
-            </w:r>
-            <w:r>
-              <w:rPr>
-                <w:rFonts w:ascii="Constantia" w:hAnsi="Constantia"/>
-                <w:b w:val="0"/>
-                <w:bCs w:val="0"/>
-              </w:rPr>
-              <w:t>multi</w:t>
-            </w:r>
-            <w:r>
-              <w:rPr>
-                <w:rFonts w:ascii="Constantia" w:hAnsi="Constantia"/>
-                <w:b w:val="0"/>
-                <w:bCs w:val="0"/>
-              </w:rPr>
-              <w:t>map&lt;DT, DT&gt; u</w:t>
-            </w:r>
-            <w:r>
-              <w:rPr>
-                <w:rFonts w:ascii="Constantia" w:hAnsi="Constantia"/>
-                <w:b w:val="0"/>
-                <w:bCs w:val="0"/>
-              </w:rPr>
-              <w:t>m</w:t>
-            </w:r>
-            <w:r>
-              <w:rPr>
-                <w:rFonts w:ascii="Constantia" w:hAnsi="Constantia"/>
-                <w:b w:val="0"/>
-                <w:bCs w:val="0"/>
-              </w:rPr>
-              <w:t>mp</w:t>
-            </w:r>
-          </w:p>
-          <w:p>
-            <w:pPr>
-              <w:rPr>
-                <w:rFonts w:ascii="Constantia" w:hAnsi="Constantia"/>
-                <w:b w:val="0"/>
-                <w:bCs w:val="0"/>
-              </w:rPr>
-            </w:pPr>
-            <w:r>
-              <w:rPr>
-                <w:rFonts w:ascii="Constantia" w:hAnsi="Constantia"/>
-                <w:b w:val="0"/>
-                <w:bCs w:val="0"/>
-              </w:rPr>
-              <w:t>unordered_map&lt;DT, DT&gt; u</w:t>
-            </w:r>
-            <w:r>
-              <w:rPr>
-                <w:rFonts w:ascii="Constantia" w:hAnsi="Constantia"/>
-                <w:b w:val="0"/>
-                <w:bCs w:val="0"/>
-              </w:rPr>
-              <w:t>m</w:t>
-            </w:r>
-            <w:r>
-              <w:rPr>
-                <w:rFonts w:ascii="Constantia" w:hAnsi="Constantia"/>
-                <w:b w:val="0"/>
-                <w:bCs w:val="0"/>
-              </w:rPr>
-              <w:t>mp()</w:t>
+              <w:t>unordered_multimap&lt;DT, DT&gt; ummp</w:t>
+            </w:r>
+          </w:p>
+          <w:p>
+            <w:pPr>
+              <w:rPr>
+                <w:rFonts w:ascii="Constantia" w:hAnsi="Constantia"/>
+                <w:b w:val="0"/>
+                <w:bCs w:val="0"/>
+              </w:rPr>
+            </w:pPr>
+            <w:r>
+              <w:rPr>
+                <w:rFonts w:ascii="Constantia" w:hAnsi="Constantia"/>
+                <w:b w:val="0"/>
+                <w:bCs w:val="0"/>
+              </w:rPr>
+              <w:t>unordered_map&lt;DT, DT&gt; ummp()</w:t>
             </w:r>
           </w:p>
         </w:tc>
@@ -30005,7 +29973,6 @@
           </w:tcPr>
           <w:p>
             <w:pPr>
-              <w:spacing w:after="0" w:line="240" w:lineRule="auto"/>
               <w:cnfStyle w:val="000000000000" w:firstRow="0" w:lastRow="0" w:firstColumn="0" w:lastColumn="0" w:oddVBand="0" w:evenVBand="0" w:oddHBand="0" w:evenHBand="0" w:firstRowFirstColumn="0" w:firstRowLastColumn="0" w:lastRowFirstColumn="0" w:lastRowLastColumn="0"/>
               <w:rPr>
                 <w:rFonts w:ascii="Constantia" w:hAnsi="Constantia"/>
@@ -30024,7 +29991,6 @@
           </w:p>
           <w:p>
             <w:pPr>
-              <w:spacing w:after="0" w:line="240" w:lineRule="auto"/>
               <w:cnfStyle w:val="000000000000" w:firstRow="0" w:lastRow="0" w:firstColumn="0" w:lastColumn="0" w:oddVBand="0" w:evenVBand="0" w:oddHBand="0" w:evenHBand="0" w:firstRowFirstColumn="0" w:firstRowLastColumn="0" w:lastRowFirstColumn="0" w:lastRowLastColumn="0"/>
               <w:rPr>
                 <w:rFonts w:ascii="Constantia" w:hAnsi="Constantia"/>
@@ -30043,7 +30009,6 @@
           </w:p>
           <w:p>
             <w:pPr>
-              <w:spacing w:after="0" w:line="240" w:lineRule="auto"/>
               <w:cnfStyle w:val="000000000000" w:firstRow="0" w:lastRow="0" w:firstColumn="0" w:lastColumn="0" w:oddVBand="0" w:evenVBand="0" w:oddHBand="0" w:evenHBand="0" w:firstRowFirstColumn="0" w:firstRowLastColumn="0" w:lastRowFirstColumn="0" w:lastRowLastColumn="0"/>
               <w:rPr>
                 <w:rFonts w:ascii="Constantia" w:hAnsi="Constantia"/>
@@ -30062,7 +30027,6 @@
           </w:p>
           <w:p>
             <w:pPr>
-              <w:spacing w:after="0" w:line="240" w:lineRule="auto"/>
               <w:cnfStyle w:val="000000000000" w:firstRow="0" w:lastRow="0" w:firstColumn="0" w:lastColumn="0" w:oddVBand="0" w:evenVBand="0" w:oddHBand="0" w:evenHBand="0" w:firstRowFirstColumn="0" w:firstRowLastColumn="0" w:lastRowFirstColumn="0" w:lastRowLastColumn="0"/>
               <w:rPr>
                 <w:rFonts w:ascii="Constantia" w:hAnsi="Constantia"/>
@@ -30081,7 +30045,6 @@
           </w:p>
           <w:p>
             <w:pPr>
-              <w:spacing w:after="0" w:line="240" w:lineRule="auto"/>
               <w:cnfStyle w:val="000000000000" w:firstRow="0" w:lastRow="0" w:firstColumn="0" w:lastColumn="0" w:oddVBand="0" w:evenVBand="0" w:oddHBand="0" w:evenHBand="0" w:firstRowFirstColumn="0" w:firstRowLastColumn="0" w:lastRowFirstColumn="0" w:lastRowLastColumn="0"/>
               <w:rPr>
                 <w:rFonts w:ascii="Constantia" w:hAnsi="Constantia"/>
@@ -30342,7 +30305,6 @@
           </w:tcPr>
           <w:p>
             <w:pPr>
-              <w:spacing w:after="0" w:line="240" w:lineRule="auto"/>
               <w:cnfStyle w:val="000000000000" w:firstRow="0" w:lastRow="0" w:firstColumn="0" w:lastColumn="0" w:oddVBand="0" w:evenVBand="0" w:oddHBand="0" w:evenHBand="0" w:firstRowFirstColumn="0" w:firstRowLastColumn="0" w:lastRowFirstColumn="0" w:lastRowLastColumn="0"/>
               <w:rPr>
                 <w:rFonts w:ascii="Constantia" w:hAnsi="Constantia"/>
@@ -30788,15 +30750,7 @@
                 <w:sz w:val="18"/>
                 <w:szCs w:val="16"/>
               </w:rPr>
-              <w:t>TC: constant</w:t>
-            </w:r>
-            <w:r>
-              <w:rPr>
-                <w:rFonts w:ascii="Constantia" w:hAnsi="Constantia"/>
-                <w:sz w:val="18"/>
-                <w:szCs w:val="16"/>
-              </w:rPr>
-              <w:t xml:space="preserve"> </w:t>
+              <w:t xml:space="preserve">TC: constant </w:t>
             </w:r>
           </w:p>
         </w:tc>
@@ -31471,15 +31425,7 @@
                 <w:sz w:val="18"/>
                 <w:szCs w:val="16"/>
               </w:rPr>
-              <w:t>Bidirectional iterator</w:t>
-            </w:r>
-            <w:r>
-              <w:rPr>
-                <w:rFonts w:ascii="Constantia" w:hAnsi="Constantia"/>
-                <w:sz w:val="18"/>
-                <w:szCs w:val="16"/>
-              </w:rPr>
-              <w:t xml:space="preserve"> to start</w:t>
+              <w:t>Bidirectional iterator to start</w:t>
             </w:r>
           </w:p>
         </w:tc>
@@ -31921,7 +31867,6 @@
           </w:tcPr>
           <w:p>
             <w:pPr>
-              <w:spacing w:after="0" w:line="240" w:lineRule="auto"/>
               <w:cnfStyle w:val="000000100000" w:firstRow="0" w:lastRow="0" w:firstColumn="0" w:lastColumn="0" w:oddVBand="0" w:evenVBand="0" w:oddHBand="1" w:evenHBand="0" w:firstRowFirstColumn="0" w:firstRowLastColumn="0" w:lastRowFirstColumn="0" w:lastRowLastColumn="0"/>
               <w:rPr>
                 <w:rFonts w:ascii="Constantia" w:hAnsi="Constantia"/>
@@ -31940,7 +31885,6 @@
           </w:p>
           <w:p>
             <w:pPr>
-              <w:spacing w:after="0" w:line="240" w:lineRule="auto"/>
               <w:cnfStyle w:val="000000100000" w:firstRow="0" w:lastRow="0" w:firstColumn="0" w:lastColumn="0" w:oddVBand="0" w:evenVBand="0" w:oddHBand="1" w:evenHBand="0" w:firstRowFirstColumn="0" w:firstRowLastColumn="0" w:lastRowFirstColumn="0" w:lastRowLastColumn="0"/>
               <w:rPr>
                 <w:rFonts w:ascii="Constantia" w:hAnsi="Constantia"/>
@@ -32115,7 +32059,6 @@
           </w:tcPr>
           <w:p>
             <w:pPr>
-              <w:spacing w:after="0" w:line="240" w:lineRule="auto"/>
               <w:cnfStyle w:val="000000000000" w:firstRow="0" w:lastRow="0" w:firstColumn="0" w:lastColumn="0" w:oddVBand="0" w:evenVBand="0" w:oddHBand="0" w:evenHBand="0" w:firstRowFirstColumn="0" w:firstRowLastColumn="0" w:lastRowFirstColumn="0" w:lastRowLastColumn="0"/>
               <w:rPr>
                 <w:rFonts w:ascii="Constantia" w:hAnsi="Constantia"/>
@@ -32134,7 +32077,6 @@
           </w:p>
           <w:p>
             <w:pPr>
-              <w:spacing w:after="0" w:line="240" w:lineRule="auto"/>
               <w:cnfStyle w:val="000000000000" w:firstRow="0" w:lastRow="0" w:firstColumn="0" w:lastColumn="0" w:oddVBand="0" w:evenVBand="0" w:oddHBand="0" w:evenHBand="0" w:firstRowFirstColumn="0" w:firstRowLastColumn="0" w:lastRowFirstColumn="0" w:lastRowLastColumn="0"/>
               <w:rPr>
                 <w:rFonts w:ascii="Constantia" w:hAnsi="Constantia"/>
@@ -32153,7 +32095,6 @@
           </w:p>
           <w:p>
             <w:pPr>
-              <w:spacing w:after="0" w:line="240" w:lineRule="auto"/>
               <w:cnfStyle w:val="000000000000" w:firstRow="0" w:lastRow="0" w:firstColumn="0" w:lastColumn="0" w:oddVBand="0" w:evenVBand="0" w:oddHBand="0" w:evenHBand="0" w:firstRowFirstColumn="0" w:firstRowLastColumn="0" w:lastRowFirstColumn="0" w:lastRowLastColumn="0"/>
               <w:rPr>
                 <w:rFonts w:ascii="Constantia" w:hAnsi="Constantia"/>
@@ -32172,7 +32113,6 @@
           </w:p>
           <w:p>
             <w:pPr>
-              <w:spacing w:after="0" w:line="240" w:lineRule="auto"/>
               <w:cnfStyle w:val="000000000000" w:firstRow="0" w:lastRow="0" w:firstColumn="0" w:lastColumn="0" w:oddVBand="0" w:evenVBand="0" w:oddHBand="0" w:evenHBand="0" w:firstRowFirstColumn="0" w:firstRowLastColumn="0" w:lastRowFirstColumn="0" w:lastRowLastColumn="0"/>
               <w:rPr>
                 <w:rFonts w:ascii="Constantia" w:hAnsi="Constantia"/>
@@ -32191,7 +32131,6 @@
           </w:p>
           <w:p>
             <w:pPr>
-              <w:spacing w:after="0" w:line="240" w:lineRule="auto"/>
               <w:cnfStyle w:val="000000000000" w:firstRow="0" w:lastRow="0" w:firstColumn="0" w:lastColumn="0" w:oddVBand="0" w:evenVBand="0" w:oddHBand="0" w:evenHBand="0" w:firstRowFirstColumn="0" w:firstRowLastColumn="0" w:lastRowFirstColumn="0" w:lastRowLastColumn="0"/>
               <w:rPr>
                 <w:rFonts w:ascii="Constantia" w:hAnsi="Constantia"/>
@@ -32429,7 +32368,6 @@
           </w:tcPr>
           <w:p>
             <w:pPr>
-              <w:spacing w:after="0" w:line="240" w:lineRule="auto"/>
               <w:cnfStyle w:val="000000000000" w:firstRow="0" w:lastRow="0" w:firstColumn="0" w:lastColumn="0" w:oddVBand="0" w:evenVBand="0" w:oddHBand="0" w:evenHBand="0" w:firstRowFirstColumn="0" w:firstRowLastColumn="0" w:lastRowFirstColumn="0" w:lastRowLastColumn="0"/>
               <w:rPr>
                 <w:rFonts w:ascii="Constantia" w:hAnsi="Constantia"/>
@@ -32490,68 +32428,6 @@
               </w:rPr>
               <w:t>WC: Linear.</w:t>
             </w:r>
-          </w:p>
-        </w:tc>
-      </w:tr>
-      <w:tr>
-        <w:trPr>
-          <w:cnfStyle w:val="000000100000" w:firstRow="0" w:lastRow="0" w:firstColumn="0" w:lastColumn="0" w:oddVBand="0" w:evenVBand="0" w:oddHBand="1" w:evenHBand="0" w:firstRowFirstColumn="0" w:firstRowLastColumn="0" w:lastRowFirstColumn="0" w:lastRowLastColumn="0"/>
-        </w:trPr>
-        <w:tc>
-          <w:tcPr>
-            <w:cnfStyle w:val="001000000000" w:firstRow="0" w:lastRow="0" w:firstColumn="1" w:lastColumn="0" w:oddVBand="0" w:evenVBand="0" w:oddHBand="0" w:evenHBand="0" w:firstRowFirstColumn="0" w:firstRowLastColumn="0" w:lastRowFirstColumn="0" w:lastRowLastColumn="0"/>
-            <w:tcW w:w="4390" w:type="dxa"/>
-            <w:tcMar>
-              <w:top w:w="57" w:type="dxa"/>
-              <w:bottom w:w="57" w:type="dxa"/>
-            </w:tcMar>
-          </w:tcPr>
-          <w:p>
-            <w:pPr>
-              <w:rPr>
-                <w:rFonts w:ascii="Constantia" w:hAnsi="Constantia"/>
-                <w:b w:val="0"/>
-                <w:bCs w:val="0"/>
-              </w:rPr>
-            </w:pPr>
-          </w:p>
-        </w:tc>
-        <w:tc>
-          <w:tcPr>
-            <w:tcW w:w="3402" w:type="dxa"/>
-            <w:tcMar>
-              <w:top w:w="57" w:type="dxa"/>
-              <w:bottom w:w="57" w:type="dxa"/>
-            </w:tcMar>
-          </w:tcPr>
-          <w:p>
-            <w:pPr>
-              <w:cnfStyle w:val="000000100000" w:firstRow="0" w:lastRow="0" w:firstColumn="0" w:lastColumn="0" w:oddVBand="0" w:evenVBand="0" w:oddHBand="1" w:evenHBand="0" w:firstRowFirstColumn="0" w:firstRowLastColumn="0" w:lastRowFirstColumn="0" w:lastRowLastColumn="0"/>
-              <w:rPr>
-                <w:rFonts w:ascii="Constantia" w:hAnsi="Constantia"/>
-                <w:sz w:val="18"/>
-                <w:szCs w:val="16"/>
-              </w:rPr>
-            </w:pPr>
-          </w:p>
-        </w:tc>
-        <w:tc>
-          <w:tcPr>
-            <w:tcW w:w="2664" w:type="dxa"/>
-            <w:tcMar>
-              <w:top w:w="57" w:type="dxa"/>
-              <w:bottom w:w="57" w:type="dxa"/>
-            </w:tcMar>
-          </w:tcPr>
-          <w:p>
-            <w:pPr>
-              <w:cnfStyle w:val="000000100000" w:firstRow="0" w:lastRow="0" w:firstColumn="0" w:lastColumn="0" w:oddVBand="0" w:evenVBand="0" w:oddHBand="1" w:evenHBand="0" w:firstRowFirstColumn="0" w:firstRowLastColumn="0" w:lastRowFirstColumn="0" w:lastRowLastColumn="0"/>
-              <w:rPr>
-                <w:rFonts w:ascii="Constantia" w:hAnsi="Constantia"/>
-                <w:sz w:val="18"/>
-                <w:szCs w:val="16"/>
-              </w:rPr>
-            </w:pPr>
           </w:p>
         </w:tc>
       </w:tr>
@@ -32564,6 +32440,337 @@
           <w:bCs/>
         </w:rPr>
       </w:pPr>
+    </w:p>
+    <w:p>
+      <w:pPr>
+        <w:pStyle w:val="ListParagraph"/>
+        <w:numPr>
+          <w:ilvl w:val="0"/>
+          <w:numId w:val="1"/>
+        </w:numPr>
+        <w:rPr>
+          <w:rFonts w:ascii="Constantia" w:hAnsi="Constantia"/>
+          <w:b/>
+          <w:bCs/>
+        </w:rPr>
+      </w:pPr>
+      <w:r>
+        <w:rPr>
+          <w:rFonts w:ascii="Constantia" w:hAnsi="Constantia"/>
+          <w:b/>
+          <w:bCs/>
+        </w:rPr>
+        <w:t>String</w:t>
+      </w:r>
+    </w:p>
+    <w:tbl>
+      <w:tblPr>
+        <w:tblStyle w:val="GridTable4"/>
+        <w:tblW w:w="0" w:type="auto"/>
+        <w:tblLook w:val="04A0" w:firstRow="1" w:lastRow="0" w:firstColumn="1" w:lastColumn="0" w:noHBand="0" w:noVBand="1"/>
+      </w:tblPr>
+      <w:tblGrid>
+        <w:gridCol w:w="4390"/>
+        <w:gridCol w:w="3402"/>
+        <w:gridCol w:w="2664"/>
+      </w:tblGrid>
+      <w:tr>
+        <w:trPr>
+          <w:cnfStyle w:val="100000000000" w:firstRow="1" w:lastRow="0" w:firstColumn="0" w:lastColumn="0" w:oddVBand="0" w:evenVBand="0" w:oddHBand="0" w:evenHBand="0" w:firstRowFirstColumn="0" w:firstRowLastColumn="0" w:lastRowFirstColumn="0" w:lastRowLastColumn="0"/>
+        </w:trPr>
+        <w:tc>
+          <w:tcPr>
+            <w:cnfStyle w:val="001000000000" w:firstRow="0" w:lastRow="0" w:firstColumn="1" w:lastColumn="0" w:oddVBand="0" w:evenVBand="0" w:oddHBand="0" w:evenHBand="0" w:firstRowFirstColumn="0" w:firstRowLastColumn="0" w:lastRowFirstColumn="0" w:lastRowLastColumn="0"/>
+            <w:tcW w:w="4390" w:type="dxa"/>
+            <w:tcMar>
+              <w:top w:w="57" w:type="dxa"/>
+              <w:bottom w:w="57" w:type="dxa"/>
+            </w:tcMar>
+          </w:tcPr>
+          <w:p>
+            <w:pPr>
+              <w:jc w:val="center"/>
+              <w:rPr>
+                <w:rFonts w:ascii="Constantia" w:hAnsi="Constantia"/>
+              </w:rPr>
+            </w:pPr>
+            <w:r>
+              <w:rPr>
+                <w:rFonts w:ascii="Constantia" w:hAnsi="Constantia"/>
+              </w:rPr>
+              <w:t>Member Funcion</w:t>
+            </w:r>
+          </w:p>
+        </w:tc>
+        <w:tc>
+          <w:tcPr>
+            <w:tcW w:w="3402" w:type="dxa"/>
+            <w:tcMar>
+              <w:top w:w="57" w:type="dxa"/>
+              <w:bottom w:w="57" w:type="dxa"/>
+            </w:tcMar>
+          </w:tcPr>
+          <w:p>
+            <w:pPr>
+              <w:jc w:val="center"/>
+              <w:cnfStyle w:val="100000000000" w:firstRow="1" w:lastRow="0" w:firstColumn="0" w:lastColumn="0" w:oddVBand="0" w:evenVBand="0" w:oddHBand="0" w:evenHBand="0" w:firstRowFirstColumn="0" w:firstRowLastColumn="0" w:lastRowFirstColumn="0" w:lastRowLastColumn="0"/>
+              <w:rPr>
+                <w:rFonts w:ascii="Constantia" w:hAnsi="Constantia"/>
+              </w:rPr>
+            </w:pPr>
+            <w:r>
+              <w:rPr>
+                <w:rFonts w:ascii="Constantia" w:hAnsi="Constantia"/>
+              </w:rPr>
+              <w:t>Return Value</w:t>
+            </w:r>
+          </w:p>
+        </w:tc>
+        <w:tc>
+          <w:tcPr>
+            <w:tcW w:w="2664" w:type="dxa"/>
+            <w:tcMar>
+              <w:top w:w="57" w:type="dxa"/>
+              <w:bottom w:w="57" w:type="dxa"/>
+            </w:tcMar>
+          </w:tcPr>
+          <w:p>
+            <w:pPr>
+              <w:jc w:val="center"/>
+              <w:cnfStyle w:val="100000000000" w:firstRow="1" w:lastRow="0" w:firstColumn="0" w:lastColumn="0" w:oddVBand="0" w:evenVBand="0" w:oddHBand="0" w:evenHBand="0" w:firstRowFirstColumn="0" w:firstRowLastColumn="0" w:lastRowFirstColumn="0" w:lastRowLastColumn="0"/>
+              <w:rPr>
+                <w:rFonts w:ascii="Constantia" w:hAnsi="Constantia"/>
+              </w:rPr>
+            </w:pPr>
+            <w:r>
+              <w:rPr>
+                <w:rFonts w:ascii="Constantia" w:hAnsi="Constantia"/>
+              </w:rPr>
+              <w:t>Command Brief</w:t>
+            </w:r>
+          </w:p>
+        </w:tc>
+      </w:tr>
+      <w:tr>
+        <w:trPr>
+          <w:cnfStyle w:val="000000100000" w:firstRow="0" w:lastRow="0" w:firstColumn="0" w:lastColumn="0" w:oddVBand="0" w:evenVBand="0" w:oddHBand="1" w:evenHBand="0" w:firstRowFirstColumn="0" w:firstRowLastColumn="0" w:lastRowFirstColumn="0" w:lastRowLastColumn="0"/>
+        </w:trPr>
+        <w:tc>
+          <w:tcPr>
+            <w:cnfStyle w:val="001000000000" w:firstRow="0" w:lastRow="0" w:firstColumn="1" w:lastColumn="0" w:oddVBand="0" w:evenVBand="0" w:oddHBand="0" w:evenHBand="0" w:firstRowFirstColumn="0" w:firstRowLastColumn="0" w:lastRowFirstColumn="0" w:lastRowLastColumn="0"/>
+            <w:tcW w:w="4390" w:type="dxa"/>
+            <w:tcMar>
+              <w:top w:w="57" w:type="dxa"/>
+              <w:bottom w:w="57" w:type="dxa"/>
+            </w:tcMar>
+          </w:tcPr>
+          <w:p>
+            <w:pPr>
+              <w:rPr>
+                <w:rFonts w:ascii="Constantia" w:hAnsi="Constantia"/>
+                <w:b w:val="0"/>
+                <w:bCs w:val="0"/>
+              </w:rPr>
+            </w:pPr>
+          </w:p>
+        </w:tc>
+        <w:tc>
+          <w:tcPr>
+            <w:tcW w:w="3402" w:type="dxa"/>
+            <w:tcMar>
+              <w:top w:w="57" w:type="dxa"/>
+              <w:bottom w:w="57" w:type="dxa"/>
+            </w:tcMar>
+          </w:tcPr>
+          <w:p>
+            <w:pPr>
+              <w:cnfStyle w:val="000000100000" w:firstRow="0" w:lastRow="0" w:firstColumn="0" w:lastColumn="0" w:oddVBand="0" w:evenVBand="0" w:oddHBand="1" w:evenHBand="0" w:firstRowFirstColumn="0" w:firstRowLastColumn="0" w:lastRowFirstColumn="0" w:lastRowLastColumn="0"/>
+              <w:rPr>
+                <w:rFonts w:ascii="Constantia" w:hAnsi="Constantia"/>
+                <w:sz w:val="18"/>
+                <w:szCs w:val="16"/>
+              </w:rPr>
+            </w:pPr>
+          </w:p>
+        </w:tc>
+        <w:tc>
+          <w:tcPr>
+            <w:tcW w:w="2664" w:type="dxa"/>
+            <w:tcMar>
+              <w:top w:w="57" w:type="dxa"/>
+              <w:bottom w:w="57" w:type="dxa"/>
+            </w:tcMar>
+          </w:tcPr>
+          <w:p>
+            <w:pPr>
+              <w:cnfStyle w:val="000000100000" w:firstRow="0" w:lastRow="0" w:firstColumn="0" w:lastColumn="0" w:oddVBand="0" w:evenVBand="0" w:oddHBand="1" w:evenHBand="0" w:firstRowFirstColumn="0" w:firstRowLastColumn="0" w:lastRowFirstColumn="0" w:lastRowLastColumn="0"/>
+              <w:rPr>
+                <w:rFonts w:ascii="Constantia" w:hAnsi="Constantia"/>
+                <w:sz w:val="18"/>
+                <w:szCs w:val="16"/>
+              </w:rPr>
+            </w:pPr>
+          </w:p>
+        </w:tc>
+      </w:tr>
+    </w:tbl>
+    <w:p>
+      <w:pPr>
+        <w:rPr>
+          <w:rFonts w:ascii="Constantia" w:hAnsi="Constantia"/>
+          <w:b/>
+          <w:bCs/>
+        </w:rPr>
+      </w:pPr>
+    </w:p>
+    <w:p>
+      <w:pPr>
+        <w:pStyle w:val="ListParagraph"/>
+        <w:numPr>
+          <w:ilvl w:val="0"/>
+          <w:numId w:val="1"/>
+        </w:numPr>
+        <w:rPr>
+          <w:rFonts w:ascii="Constantia" w:hAnsi="Constantia"/>
+          <w:b/>
+          <w:bCs/>
+        </w:rPr>
+      </w:pPr>
+      <w:r>
+        <w:rPr>
+          <w:rFonts w:ascii="Constantia" w:hAnsi="Constantia"/>
+          <w:b/>
+          <w:bCs/>
+        </w:rPr>
+        <w:t>Tuple (Just like pair but can be variable size)</w:t>
+      </w:r>
+    </w:p>
+    <w:p>
+      <w:pPr>
+        <w:pStyle w:val="ListParagraph"/>
+        <w:numPr>
+          <w:ilvl w:val="0"/>
+          <w:numId w:val="1"/>
+        </w:numPr>
+        <w:rPr>
+          <w:rFonts w:ascii="Constantia" w:hAnsi="Constantia"/>
+          <w:b/>
+          <w:bCs/>
+        </w:rPr>
+      </w:pPr>
+      <w:r>
+        <w:rPr>
+          <w:rFonts w:ascii="Constantia" w:hAnsi="Constantia"/>
+          <w:b/>
+          <w:bCs/>
+        </w:rPr>
+        <w:t>Prority_Queue (Heap Implementation)</w:t>
+      </w:r>
+    </w:p>
+    <w:p>
+      <w:pPr>
+        <w:pStyle w:val="ListParagraph"/>
+        <w:numPr>
+          <w:ilvl w:val="0"/>
+          <w:numId w:val="1"/>
+        </w:numPr>
+        <w:rPr>
+          <w:rFonts w:ascii="Constantia" w:hAnsi="Constantia"/>
+          <w:b/>
+          <w:bCs/>
+        </w:rPr>
+      </w:pPr>
+      <w:r>
+        <w:rPr>
+          <w:rFonts w:ascii="Constantia" w:hAnsi="Constantia"/>
+          <w:b/>
+          <w:bCs/>
+        </w:rPr>
+        <w:t>Regex (Regular expression matching)</w:t>
+      </w:r>
+    </w:p>
+    <w:p>
+      <w:pPr>
+        <w:pStyle w:val="ListParagraph"/>
+        <w:numPr>
+          <w:ilvl w:val="0"/>
+          <w:numId w:val="1"/>
+        </w:numPr>
+        <w:rPr>
+          <w:rFonts w:ascii="Constantia" w:hAnsi="Constantia"/>
+          <w:b/>
+          <w:bCs/>
+        </w:rPr>
+      </w:pPr>
+      <w:r>
+        <w:rPr>
+          <w:rFonts w:ascii="Constantia" w:hAnsi="Constantia"/>
+          <w:b/>
+          <w:bCs/>
+        </w:rPr>
+        <w:t>Chrono (Time Library)</w:t>
+      </w:r>
+    </w:p>
+    <w:p>
+      <w:pPr>
+        <w:pStyle w:val="ListParagraph"/>
+        <w:numPr>
+          <w:ilvl w:val="0"/>
+          <w:numId w:val="1"/>
+        </w:numPr>
+        <w:rPr>
+          <w:rFonts w:ascii="Constantia" w:hAnsi="Constantia"/>
+          <w:b/>
+          <w:bCs/>
+        </w:rPr>
+      </w:pPr>
+      <w:r>
+        <w:rPr>
+          <w:rFonts w:ascii="Constantia" w:hAnsi="Constantia"/>
+          <w:b/>
+          <w:bCs/>
+        </w:rPr>
+        <w:t>Algorithm (General container based algorithms)</w:t>
+      </w:r>
+    </w:p>
+    <w:p>
+      <w:pPr>
+        <w:pStyle w:val="ListParagraph"/>
+        <w:numPr>
+          <w:ilvl w:val="0"/>
+          <w:numId w:val="1"/>
+        </w:numPr>
+        <w:rPr>
+          <w:rFonts w:ascii="Constantia" w:hAnsi="Constantia"/>
+          <w:b/>
+          <w:bCs/>
+        </w:rPr>
+      </w:pPr>
+      <w:r>
+        <w:rPr>
+          <w:rFonts w:ascii="Constantia" w:hAnsi="Constantia"/>
+          <w:b/>
+          <w:bCs/>
+        </w:rPr>
+        <w:t xml:space="preserve">Random </w:t>
+      </w:r>
+    </w:p>
+    <w:p>
+      <w:pPr>
+        <w:rPr>
+          <w:rFonts w:ascii="Constantia" w:hAnsi="Constantia"/>
+          <w:b/>
+          <w:bCs/>
+        </w:rPr>
+      </w:pPr>
+      <w:r>
+        <w:rPr>
+          <w:rFonts w:ascii="Constantia" w:hAnsi="Constantia"/>
+          <w:b/>
+          <w:bCs/>
+        </w:rPr>
+        <w:t>Files and I/O Streams</w:t>
+      </w:r>
     </w:p>
     <w:p>
       <w:pPr>
@@ -32717,6 +32924,7 @@
         <w:rPr>
           <w:rFonts w:ascii="Constantia" w:hAnsi="Constantia"/>
         </w:rPr>
+        <w:lastRenderedPageBreak/>
         <w:t>Use of for each loop with refefrence argument</w:t>
       </w:r>
     </w:p>
@@ -32915,7 +33123,6 @@
           <w:b/>
           <w:bCs/>
         </w:rPr>
-        <w:lastRenderedPageBreak/>
         <w:t>Class A {   A();     A(int x){  A(); …. }   } //This will give an error</w:t>
       </w:r>
       <w:r>
@@ -33728,7 +33935,7 @@
   <w:style w:type="paragraph" w:default="1" w:styleId="Normal">
     <w:name w:val="Normal"/>
     <w:qFormat/>
-    <w:rsid w:val="00FC2AD7"/>
+    <w:rsid w:val="009E788E"/>
   </w:style>
   <w:style w:type="character" w:default="1" w:styleId="DefaultParagraphFont">
     <w:name w:val="Default Paragraph Font"/>

</xml_diff>

<commit_message>
HFT playlist notes take down 1
</commit_message>
<xml_diff>
--- a/cheat1.docx
+++ b/cheat1.docx
@@ -43652,8 +43652,35 @@
       <w:pPr>
         <w:rPr>
           <w:rFonts w:ascii="Constantia" w:hAnsi="Constantia"/>
+          <w:b/>
+          <w:bCs/>
         </w:rPr>
       </w:pPr>
+      <w:r>
+        <w:rPr>
+          <w:rFonts w:ascii="Constantia" w:hAnsi="Constantia"/>
+          <w:b/>
+          <w:bCs/>
+        </w:rPr>
+        <w:t>Template Programming</w:t>
+      </w:r>
+    </w:p>
+    <w:p>
+      <w:pPr>
+        <w:rPr>
+          <w:rFonts w:ascii="Constantia" w:hAnsi="Constantia"/>
+          <w:b/>
+          <w:bCs/>
+        </w:rPr>
+      </w:pPr>
+      <w:r>
+        <w:rPr>
+          <w:rFonts w:ascii="Constantia" w:hAnsi="Constantia"/>
+          <w:b/>
+          <w:bCs/>
+        </w:rPr>
+        <w:t>Exception handling</w:t>
+      </w:r>
     </w:p>
     <w:p>
       <w:pPr>
@@ -43787,6 +43814,202 @@
           <w:bCs/>
         </w:rPr>
       </w:pPr>
+      <w:r>
+        <w:rPr>
+          <w:rFonts w:ascii="Constantia" w:hAnsi="Constantia"/>
+          <w:b/>
+          <w:bCs/>
+        </w:rPr>
+        <w:t>Memory allocation is slow</w:t>
+      </w:r>
+    </w:p>
+    <w:p>
+      <w:pPr>
+        <w:rPr>
+          <w:rFonts w:ascii="Constantia" w:hAnsi="Constantia"/>
+          <w:b/>
+          <w:bCs/>
+        </w:rPr>
+      </w:pPr>
+      <w:r>
+        <w:rPr>
+          <w:rFonts w:ascii="Constantia" w:hAnsi="Constantia"/>
+          <w:b/>
+          <w:bCs/>
+        </w:rPr>
+        <w:t>Branch predictor</w:t>
+      </w:r>
+    </w:p>
+    <w:p>
+      <w:pPr>
+        <w:rPr>
+          <w:rFonts w:ascii="Constantia" w:hAnsi="Constantia"/>
+          <w:b/>
+          <w:bCs/>
+        </w:rPr>
+      </w:pPr>
+      <w:r>
+        <w:rPr>
+          <w:rFonts w:ascii="Constantia" w:hAnsi="Constantia"/>
+          <w:b/>
+          <w:bCs/>
+        </w:rPr>
+        <w:t xml:space="preserve">Instruction cache and </w:t>
+      </w:r>
+    </w:p>
+    <w:p>
+      <w:pPr>
+        <w:rPr>
+          <w:rFonts w:ascii="Constantia" w:hAnsi="Constantia"/>
+        </w:rPr>
+      </w:pPr>
+      <w:r>
+        <w:rPr>
+          <w:rFonts w:ascii="Constantia" w:hAnsi="Constantia"/>
+          <w:b/>
+          <w:bCs/>
+        </w:rPr>
+        <w:t>Enums over Branching</w:t>
+      </w:r>
+    </w:p>
+    <w:p>
+      <w:pPr>
+        <w:ind w:firstLine="720"/>
+        <w:rPr>
+          <w:rFonts w:ascii="Constantia" w:hAnsi="Constantia"/>
+        </w:rPr>
+      </w:pPr>
+      <w:r>
+        <w:rPr>
+          <w:rFonts w:ascii="Constantia" w:hAnsi="Constantia"/>
+        </w:rPr>
+        <w:t>Avoid Branching: ternary operator and Enums</w:t>
+      </w:r>
+    </w:p>
+    <w:p>
+      <w:pPr>
+        <w:rPr>
+          <w:rFonts w:ascii="Constantia" w:hAnsi="Constantia"/>
+        </w:rPr>
+      </w:pPr>
+      <w:r>
+        <w:rPr>
+          <w:rFonts w:ascii="Constantia" w:hAnsi="Constantia"/>
+        </w:rPr>
+        <w:t>C++ to Assembly: godbolt.com</w:t>
+      </w:r>
+    </w:p>
+    <w:p>
+      <w:pPr>
+        <w:rPr>
+          <w:rFonts w:ascii="Constantia" w:hAnsi="Constantia"/>
+          <w:b/>
+          <w:bCs/>
+          <w:u w:val="single"/>
+        </w:rPr>
+      </w:pPr>
+    </w:p>
+    <w:p>
+      <w:pPr>
+        <w:rPr>
+          <w:rFonts w:ascii="Constantia" w:hAnsi="Constantia"/>
+          <w:b/>
+          <w:bCs/>
+          <w:u w:val="single"/>
+        </w:rPr>
+      </w:pPr>
+      <w:r>
+        <w:rPr>
+          <w:rFonts w:ascii="Constantia" w:hAnsi="Constantia"/>
+          <w:b/>
+          <w:bCs/>
+          <w:u w:val="single"/>
+        </w:rPr>
+        <w:lastRenderedPageBreak/>
+        <w:t>HFT topics</w:t>
+      </w:r>
+      <w:r>
+        <w:rPr>
+          <w:rFonts w:ascii="Constantia" w:hAnsi="Constantia"/>
+          <w:b/>
+          <w:bCs/>
+          <w:u w:val="single"/>
+        </w:rPr>
+        <w:t>:</w:t>
+      </w:r>
+    </w:p>
+    <w:p>
+      <w:pPr>
+        <w:pStyle w:val="ListParagraph"/>
+        <w:numPr>
+          <w:ilvl w:val="0"/>
+          <w:numId w:val="3"/>
+        </w:numPr>
+        <w:rPr>
+          <w:rFonts w:ascii="Constantia" w:hAnsi="Constantia"/>
+        </w:rPr>
+      </w:pPr>
+      <w:r>
+        <w:rPr>
+          <w:rFonts w:ascii="Constantia" w:hAnsi="Constantia"/>
+        </w:rPr>
+        <w:t>Const and const_cast&lt;T&gt;</w:t>
+      </w:r>
+    </w:p>
+    <w:p>
+      <w:pPr>
+        <w:pStyle w:val="ListParagraph"/>
+        <w:rPr>
+          <w:rFonts w:ascii="Constantia" w:hAnsi="Constantia"/>
+        </w:rPr>
+      </w:pPr>
+      <w:r>
+        <w:rPr>
+          <w:rFonts w:ascii="Constantia" w:hAnsi="Constantia"/>
+        </w:rPr>
+        <w:drawing>
+          <wp:inline distT="0" distB="0" distL="0" distR="0" wp14:anchorId="435FBC34" wp14:editId="0C840AAB">
+            <wp:extent cx="5791200" cy="3625850"/>
+            <wp:effectExtent l="0" t="0" r="0" b="0"/>
+            <wp:docPr id="1863237733" name="Picture 1"/>
+            <wp:cNvGraphicFramePr>
+              <a:graphicFrameLocks xmlns:a="http://schemas.openxmlformats.org/drawingml/2006/main" noChangeAspect="1"/>
+            </wp:cNvGraphicFramePr>
+            <a:graphic xmlns:a="http://schemas.openxmlformats.org/drawingml/2006/main">
+              <a:graphicData uri="http://schemas.openxmlformats.org/drawingml/2006/picture">
+                <pic:pic xmlns:pic="http://schemas.openxmlformats.org/drawingml/2006/picture">
+                  <pic:nvPicPr>
+                    <pic:cNvPr id="1863237733" name=""/>
+                    <pic:cNvPicPr/>
+                  </pic:nvPicPr>
+                  <pic:blipFill rotWithShape="1">
+                    <a:blip r:embed="rId9"/>
+                    <a:srcRect l="10033" t="16710" r="9898" b="16451"/>
+                    <a:stretch/>
+                  </pic:blipFill>
+                  <pic:spPr bwMode="auto">
+                    <a:xfrm>
+                      <a:off x="0" y="0"/>
+                      <a:ext cx="5791200" cy="3625850"/>
+                    </a:xfrm>
+                    <a:prstGeom prst="rect">
+                      <a:avLst/>
+                    </a:prstGeom>
+                    <a:ln>
+                      <a:noFill/>
+                    </a:ln>
+                    <a:extLst>
+                      <a:ext uri="{53640926-AAD7-44D8-BBD7-CCE9431645EC}">
+                        <a14:shadowObscured xmlns:a14="http://schemas.microsoft.com/office/drawing/2010/main"/>
+                      </a:ext>
+                    </a:extLst>
+                  </pic:spPr>
+                </pic:pic>
+              </a:graphicData>
+            </a:graphic>
+          </wp:inline>
+        </w:drawing>
+      </w:r>
     </w:p>
     <w:sectPr>
       <w:pgSz w:w="11906" w:h="16838"/>
@@ -43964,6 +44187,119 @@
     </w:lvl>
   </w:abstractNum>
   <w:abstractNum w:abstractNumId="1" w15:restartNumberingAfterBreak="0">
+    <w:nsid w:val="6BAF6313"/>
+    <w:multiLevelType w:val="hybridMultilevel"/>
+    <w:tmpl w:val="59A443DA"/>
+    <w:lvl w:ilvl="0" w:tplc="40090001">
+      <w:start w:val="1"/>
+      <w:numFmt w:val="bullet"/>
+      <w:lvlText w:val=""/>
+      <w:lvlJc w:val="left"/>
+      <w:pPr>
+        <w:ind w:left="720" w:hanging="360"/>
+      </w:pPr>
+      <w:rPr>
+        <w:rFonts w:ascii="Symbol" w:hAnsi="Symbol" w:hint="default"/>
+      </w:rPr>
+    </w:lvl>
+    <w:lvl w:ilvl="1" w:tplc="40090003" w:tentative="1">
+      <w:start w:val="1"/>
+      <w:numFmt w:val="bullet"/>
+      <w:lvlText w:val="o"/>
+      <w:lvlJc w:val="left"/>
+      <w:pPr>
+        <w:ind w:left="1440" w:hanging="360"/>
+      </w:pPr>
+      <w:rPr>
+        <w:rFonts w:ascii="Courier New" w:hAnsi="Courier New" w:cs="Courier New" w:hint="default"/>
+      </w:rPr>
+    </w:lvl>
+    <w:lvl w:ilvl="2" w:tplc="40090005" w:tentative="1">
+      <w:start w:val="1"/>
+      <w:numFmt w:val="bullet"/>
+      <w:lvlText w:val=""/>
+      <w:lvlJc w:val="left"/>
+      <w:pPr>
+        <w:ind w:left="2160" w:hanging="360"/>
+      </w:pPr>
+      <w:rPr>
+        <w:rFonts w:ascii="Wingdings" w:hAnsi="Wingdings" w:hint="default"/>
+      </w:rPr>
+    </w:lvl>
+    <w:lvl w:ilvl="3" w:tplc="40090001" w:tentative="1">
+      <w:start w:val="1"/>
+      <w:numFmt w:val="bullet"/>
+      <w:lvlText w:val=""/>
+      <w:lvlJc w:val="left"/>
+      <w:pPr>
+        <w:ind w:left="2880" w:hanging="360"/>
+      </w:pPr>
+      <w:rPr>
+        <w:rFonts w:ascii="Symbol" w:hAnsi="Symbol" w:hint="default"/>
+      </w:rPr>
+    </w:lvl>
+    <w:lvl w:ilvl="4" w:tplc="40090003" w:tentative="1">
+      <w:start w:val="1"/>
+      <w:numFmt w:val="bullet"/>
+      <w:lvlText w:val="o"/>
+      <w:lvlJc w:val="left"/>
+      <w:pPr>
+        <w:ind w:left="3600" w:hanging="360"/>
+      </w:pPr>
+      <w:rPr>
+        <w:rFonts w:ascii="Courier New" w:hAnsi="Courier New" w:cs="Courier New" w:hint="default"/>
+      </w:rPr>
+    </w:lvl>
+    <w:lvl w:ilvl="5" w:tplc="40090005" w:tentative="1">
+      <w:start w:val="1"/>
+      <w:numFmt w:val="bullet"/>
+      <w:lvlText w:val=""/>
+      <w:lvlJc w:val="left"/>
+      <w:pPr>
+        <w:ind w:left="4320" w:hanging="360"/>
+      </w:pPr>
+      <w:rPr>
+        <w:rFonts w:ascii="Wingdings" w:hAnsi="Wingdings" w:hint="default"/>
+      </w:rPr>
+    </w:lvl>
+    <w:lvl w:ilvl="6" w:tplc="40090001" w:tentative="1">
+      <w:start w:val="1"/>
+      <w:numFmt w:val="bullet"/>
+      <w:lvlText w:val=""/>
+      <w:lvlJc w:val="left"/>
+      <w:pPr>
+        <w:ind w:left="5040" w:hanging="360"/>
+      </w:pPr>
+      <w:rPr>
+        <w:rFonts w:ascii="Symbol" w:hAnsi="Symbol" w:hint="default"/>
+      </w:rPr>
+    </w:lvl>
+    <w:lvl w:ilvl="7" w:tplc="40090003" w:tentative="1">
+      <w:start w:val="1"/>
+      <w:numFmt w:val="bullet"/>
+      <w:lvlText w:val="o"/>
+      <w:lvlJc w:val="left"/>
+      <w:pPr>
+        <w:ind w:left="5760" w:hanging="360"/>
+      </w:pPr>
+      <w:rPr>
+        <w:rFonts w:ascii="Courier New" w:hAnsi="Courier New" w:cs="Courier New" w:hint="default"/>
+      </w:rPr>
+    </w:lvl>
+    <w:lvl w:ilvl="8" w:tplc="40090005" w:tentative="1">
+      <w:start w:val="1"/>
+      <w:numFmt w:val="bullet"/>
+      <w:lvlText w:val=""/>
+      <w:lvlJc w:val="left"/>
+      <w:pPr>
+        <w:ind w:left="6480" w:hanging="360"/>
+      </w:pPr>
+      <w:rPr>
+        <w:rFonts w:ascii="Wingdings" w:hAnsi="Wingdings" w:hint="default"/>
+      </w:rPr>
+    </w:lvl>
+  </w:abstractNum>
+  <w:abstractNum w:abstractNumId="2" w15:restartNumberingAfterBreak="0">
     <w:nsid w:val="7AF607AF"/>
     <w:multiLevelType w:val="hybridMultilevel"/>
     <w:tmpl w:val="2BBE7928"/>
@@ -44050,10 +44386,13 @@
     </w:lvl>
   </w:abstractNum>
   <w:num w:numId="1" w16cid:durableId="251553408">
-    <w:abstractNumId w:val="1"/>
+    <w:abstractNumId w:val="2"/>
   </w:num>
   <w:num w:numId="2" w16cid:durableId="435907725">
     <w:abstractNumId w:val="0"/>
+  </w:num>
+  <w:num w:numId="3" w16cid:durableId="877856316">
+    <w:abstractNumId w:val="1"/>
   </w:num>
 </w:numbering>
 </file>
@@ -44455,7 +44794,7 @@
   <w:style w:type="paragraph" w:default="1" w:styleId="Normal">
     <w:name w:val="Normal"/>
     <w:qFormat/>
-    <w:rsid w:val="00EE1A03"/>
+    <w:rsid w:val="00501637"/>
   </w:style>
   <w:style w:type="character" w:default="1" w:styleId="DefaultParagraphFont">
     <w:name w:val="Default Paragraph Font"/>

</xml_diff>